<commit_message>
Mini Project Completed !
</commit_message>
<xml_diff>
--- a/Syllabus/AngularJS @7AM.docx
+++ b/Syllabus/AngularJS @7AM.docx
@@ -3324,13 +3324,13 @@
               <w:jc w:val="center"/>
               <w:rPr>
                 <w:rFonts w:ascii="Calibri" w:eastAsia="Times New Roman" w:hAnsi="Calibri" w:cs="Calibri"/>
-                <w:color w:val="000000" w:themeColor="text1"/>
-              </w:rPr>
-            </w:pPr>
-            <w:r>
-              <w:rPr>
-                <w:rFonts w:ascii="Calibri" w:eastAsia="Times New Roman" w:hAnsi="Calibri" w:cs="Calibri"/>
-                <w:color w:val="000000" w:themeColor="text1"/>
+                <w:color w:val="00B050"/>
+              </w:rPr>
+            </w:pPr>
+            <w:r>
+              <w:rPr>
+                <w:rFonts w:ascii="Calibri" w:eastAsia="Times New Roman" w:hAnsi="Calibri" w:cs="Calibri"/>
+                <w:color w:val="00B050"/>
               </w:rPr>
               <w:t>17</w:t>
             </w:r>
@@ -3355,13 +3355,13 @@
               <w:jc w:val="center"/>
               <w:rPr>
                 <w:rFonts w:ascii="Calibri" w:eastAsia="Times New Roman" w:hAnsi="Calibri" w:cs="Calibri"/>
-                <w:color w:val="000000" w:themeColor="text1"/>
-              </w:rPr>
-            </w:pPr>
-            <w:r>
-              <w:rPr>
-                <w:rFonts w:ascii="Calibri" w:eastAsia="Times New Roman" w:hAnsi="Calibri" w:cs="Calibri"/>
-                <w:color w:val="000000" w:themeColor="text1"/>
+                <w:color w:val="00B050"/>
+              </w:rPr>
+            </w:pPr>
+            <w:r>
+              <w:rPr>
+                <w:rFonts w:ascii="Calibri" w:eastAsia="Times New Roman" w:hAnsi="Calibri" w:cs="Calibri"/>
+                <w:color w:val="00B050"/>
               </w:rPr>
               <w:t>POC</w:t>
             </w:r>
@@ -3385,13 +3385,13 @@
               <w:spacing w:after="0" w:line="240" w:lineRule="auto"/>
               <w:rPr>
                 <w:rFonts w:ascii="Calibri" w:eastAsia="Times New Roman" w:hAnsi="Calibri" w:cs="Calibri"/>
-                <w:color w:val="000000" w:themeColor="text1"/>
-              </w:rPr>
-            </w:pPr>
-            <w:r>
-              <w:rPr>
-                <w:rFonts w:ascii="Calibri" w:eastAsia="Times New Roman" w:hAnsi="Calibri" w:cs="Calibri"/>
-                <w:color w:val="000000" w:themeColor="text1"/>
+                <w:color w:val="00B050"/>
+              </w:rPr>
+            </w:pPr>
+            <w:r>
+              <w:rPr>
+                <w:rFonts w:ascii="Calibri" w:eastAsia="Times New Roman" w:hAnsi="Calibri" w:cs="Calibri"/>
+                <w:color w:val="00B050"/>
               </w:rPr>
               <w:t>Proof Of Concept</w:t>
             </w:r>
@@ -3417,13 +3417,13 @@
               <w:jc w:val="center"/>
               <w:rPr>
                 <w:rFonts w:ascii="Calibri" w:eastAsia="Times New Roman" w:hAnsi="Calibri" w:cs="Calibri"/>
-                <w:color w:val="000000" w:themeColor="text1"/>
-              </w:rPr>
-            </w:pPr>
-            <w:r>
-              <w:rPr>
-                <w:rFonts w:ascii="Calibri" w:eastAsia="Times New Roman" w:hAnsi="Calibri" w:cs="Calibri"/>
-                <w:color w:val="000000" w:themeColor="text1"/>
+                <w:color w:val="00B050"/>
+              </w:rPr>
+            </w:pPr>
+            <w:r>
+              <w:rPr>
+                <w:rFonts w:ascii="Calibri" w:eastAsia="Times New Roman" w:hAnsi="Calibri" w:cs="Calibri"/>
+                <w:color w:val="00B050"/>
               </w:rPr>
               <w:t>4 hrs</w:t>
             </w:r>
@@ -3449,13 +3449,13 @@
               <w:jc w:val="center"/>
               <w:rPr>
                 <w:rFonts w:ascii="Calibri" w:eastAsia="Times New Roman" w:hAnsi="Calibri" w:cs="Calibri"/>
-                <w:color w:val="000000" w:themeColor="text1"/>
-              </w:rPr>
-            </w:pPr>
-            <w:r>
-              <w:rPr>
-                <w:rFonts w:ascii="Calibri" w:eastAsia="Times New Roman" w:hAnsi="Calibri" w:cs="Calibri"/>
-                <w:color w:val="000000" w:themeColor="text1"/>
+                <w:color w:val="00B050"/>
+              </w:rPr>
+            </w:pPr>
+            <w:r>
+              <w:rPr>
+                <w:rFonts w:ascii="Calibri" w:eastAsia="Times New Roman" w:hAnsi="Calibri" w:cs="Calibri"/>
+                <w:color w:val="00B050"/>
               </w:rPr>
               <w:t>2 days</w:t>
             </w:r>

</xml_diff>